<commit_message>
Add historical note to documentation. Change 34971 by rhydera
Don't apply a style while within designer. Styles may be automatically applied due to alarm state, connection state, etc. If these styles modify colors (background, etc) these changes are written to the file, permenantly setting the default for these widget attributes. Also, style changes while the developer is trying to design the look of a GUI is not nessesarily usefull. Change 35116 by rhydera

Only look up PV information for ToolTops if using it in the tool tip. Change 35125 by rhydera

Ensure writing a string to a character array matches reading a character array as a string. Change 35126 by rhydera

Hangle a write of an empty string to an array (write a zero to the first element). Change 35128 by rhydera

Always zero terminate strings written as arrays (needed for Area detector). Change 35129 by rhydera
</commit_message>
<xml_diff>
--- a/documentation/source/QE_FrameworkOverview.docx
+++ b/documentation/source/QE_FrameworkOverview.docx
@@ -2,6 +2,124 @@
 <file path=word/document.xml><?xml version="1.0" encoding="utf-8"?>
 <w:document xmlns:ve="http://schemas.openxmlformats.org/markup-compatibility/2006" xmlns:o="urn:schemas-microsoft-com:office:office" xmlns:r="http://schemas.openxmlformats.org/officeDocument/2006/relationships" xmlns:m="http://schemas.openxmlformats.org/officeDocument/2006/math" xmlns:v="urn:schemas-microsoft-com:vml" xmlns:wp="http://schemas.openxmlformats.org/drawingml/2006/wordprocessingDrawing" xmlns:w10="urn:schemas-microsoft-com:office:word" xmlns:w="http://schemas.openxmlformats.org/wordprocessingml/2006/main" xmlns:wne="http://schemas.microsoft.com/office/word/2006/wordml">
   <w:body>
+    <w:p>
+      <w:pPr>
+        <w:pStyle w:val="AbstractText"/>
+        <w:ind w:left="0"/>
+        <w:jc w:val="left"/>
+      </w:pPr>
+      <w:r>
+        <w:t>15th June 1025 N</w:t>
+      </w:r>
+      <w:r>
+        <w:t>ote:</w:t>
+      </w:r>
+    </w:p>
+    <w:p>
+      <w:pPr>
+        <w:pStyle w:val="AbstractText"/>
+        <w:ind w:left="0"/>
+        <w:jc w:val="left"/>
+      </w:pPr>
+      <w:r>
+        <w:t xml:space="preserve">While this historical document provides a useful overview of the </w:t>
+      </w:r>
+      <w:proofErr w:type="spellStart"/>
+      <w:r>
+        <w:t>EPICSQt</w:t>
+      </w:r>
+      <w:proofErr w:type="spellEnd"/>
+      <w:r>
+        <w:t xml:space="preserve"> framework it is not an active document and there have been considerable changes to the framework since it was written in 2009.</w:t>
+      </w:r>
+    </w:p>
+    <w:p>
+      <w:pPr>
+        <w:pStyle w:val="AbstractText"/>
+        <w:ind w:left="0"/>
+        <w:jc w:val="left"/>
+      </w:pPr>
+      <w:r>
+        <w:t xml:space="preserve">In particular, the framework is now referred to as the </w:t>
+      </w:r>
+      <w:proofErr w:type="spellStart"/>
+      <w:r>
+        <w:t>EPICSQt</w:t>
+      </w:r>
+      <w:proofErr w:type="spellEnd"/>
+      <w:r>
+        <w:t xml:space="preserve"> framework, or QE framework and the prefix in </w:t>
+      </w:r>
+      <w:r>
+        <w:t>EPICS aware widget</w:t>
+      </w:r>
+      <w:r>
+        <w:t xml:space="preserve"> names has changed from </w:t>
+      </w:r>
+      <w:proofErr w:type="spellStart"/>
+      <w:r>
+        <w:t>QCa</w:t>
+      </w:r>
+      <w:proofErr w:type="spellEnd"/>
+      <w:r>
+        <w:t xml:space="preserve"> to</w:t>
+      </w:r>
+      <w:r>
+        <w:t xml:space="preserve"> QE</w:t>
+      </w:r>
+      <w:r>
+        <w:t>.</w:t>
+      </w:r>
+    </w:p>
+    <w:p>
+      <w:pPr>
+        <w:pStyle w:val="AbstractText"/>
+        <w:ind w:left="0"/>
+        <w:jc w:val="left"/>
+      </w:pPr>
+      <w:r>
+        <w:t>Also, the framework has been extended considerably since this document was produced with many new widgets and supporting classes</w:t>
+      </w:r>
+      <w:r>
+        <w:t>.</w:t>
+      </w:r>
+    </w:p>
+    <w:p>
+      <w:pPr>
+        <w:pStyle w:val="AbstractText"/>
+        <w:ind w:left="0"/>
+        <w:jc w:val="left"/>
+      </w:pPr>
+      <w:r>
+        <w:t>Please refer to ‘</w:t>
+      </w:r>
+      <w:r>
+        <w:t xml:space="preserve">QE Framework - </w:t>
+      </w:r>
+      <w:proofErr w:type="spellStart"/>
+      <w:r>
+        <w:t>QEGui</w:t>
+      </w:r>
+      <w:proofErr w:type="spellEnd"/>
+      <w:r>
+        <w:t xml:space="preserve"> and User Interface Design</w:t>
+      </w:r>
+      <w:r>
+        <w:t>’ (</w:t>
+      </w:r>
+      <w:r>
+        <w:t>QE_QEGuiAndUserInterfaceDesign.pdf</w:t>
+      </w:r>
+      <w:r>
+        <w:t>) for an up to date description of the entire widget set.</w:t>
+      </w:r>
+    </w:p>
+    <w:p>
+      <w:pPr>
+        <w:pStyle w:val="AbstractText"/>
+        <w:jc w:val="left"/>
+      </w:pPr>
+    </w:p>
     <w:p>
       <w:pPr>
         <w:pStyle w:val="Date"/>
@@ -4688,7 +4806,7 @@
           <v:shape id="_x0000_i1025" type="#_x0000_t75" style="width:428.45pt;height:617.65pt" o:ole="" filled="t" fillcolor="white [3212]">
             <v:imagedata r:id="rId10" o:title=""/>
           </v:shape>
-          <o:OLEObject Type="Embed" ProgID="Visio.Drawing.11" ShapeID="_x0000_i1025" DrawAspect="Content" ObjectID="_1403943530" r:id="rId11"/>
+          <o:OLEObject Type="Embed" ProgID="Visio.Drawing.11" ShapeID="_x0000_i1025" DrawAspect="Content" ObjectID="_1495867282" r:id="rId11"/>
         </w:object>
       </w:r>
     </w:p>
@@ -4711,7 +4829,6 @@
       <w:r>
         <w:fldChar w:fldCharType="separate"/>
       </w:r>
-      <w:proofErr w:type="gramStart"/>
       <w:r>
         <w:rPr>
           <w:noProof/>
@@ -4722,6 +4839,7 @@
         <w:fldChar w:fldCharType="end"/>
       </w:r>
       <w:bookmarkEnd w:id="8"/>
+      <w:proofErr w:type="gramStart"/>
       <w:r>
         <w:t xml:space="preserve">Typical </w:t>
       </w:r>
@@ -5057,7 +5175,7 @@
         <w:rFonts w:asciiTheme="minorHAnsi" w:hAnsiTheme="minorHAnsi"/>
         <w:noProof/>
       </w:rPr>
-      <w:t>4</w:t>
+      <w:t>3</w:t>
     </w:r>
     <w:r>
       <w:rPr>
@@ -5107,7 +5225,7 @@
           <w:rFonts w:asciiTheme="minorHAnsi" w:hAnsiTheme="minorHAnsi"/>
           <w:noProof/>
         </w:rPr>
-        <w:t>AS-200901-01Template_Technical_Note.docx</w:t>
+        <w:t>QE_FrameworkOverview.docx</w:t>
       </w:r>
     </w:fldSimple>
   </w:p>

</xml_diff>